<commit_message>
Update documentation burndown chart and log
</commit_message>
<xml_diff>
--- a/Documentation/Sprint One/Team 4 - Sprint One Report.docx
+++ b/Documentation/Sprint One/Team 4 - Sprint One Report.docx
@@ -66,7 +66,6 @@
         </w:rPr>
         <w:t>“</w:t>
       </w:r>
-      <w:proofErr w:type="spellStart"/>
       <w:r>
         <w:rPr>
           <w:rFonts w:ascii="Helvetica" w:eastAsia="Helvetica" w:hAnsi="Helvetica" w:cs="Helvetica"/>
@@ -75,7 +74,6 @@
         </w:rPr>
         <w:t>Mowdown</w:t>
       </w:r>
-      <w:proofErr w:type="spellEnd"/>
       <w:r>
         <w:rPr>
           <w:rFonts w:ascii="Helvetica" w:eastAsia="Helvetica" w:hAnsi="Helvetica" w:cs="Helvetica"/>
@@ -207,6 +205,7 @@
       </w:pPr>
       <w:r>
         <w:rPr>
+          <w:rFonts w:asciiTheme="minorHAnsi" w:hAnsiTheme="minorHAnsi"/>
           <w:noProof/>
         </w:rPr>
         <w:pict w14:anchorId="5162C86C">
@@ -1689,12 +1688,6 @@
           <w:b/>
         </w:rPr>
         <w:tab/>
-      </w:r>
-      <w:r>
-        <w:rPr>
-          <w:rFonts w:ascii="Helvetica" w:eastAsia="Helvetica" w:hAnsi="Helvetica" w:cs="Helvetica"/>
-          <w:b/>
-        </w:rPr>
         <w:t>2:30pm ~ 7:00pm</w:t>
       </w:r>
     </w:p>
@@ -1865,6 +1858,7 @@
       </w:pPr>
       <w:r>
         <w:rPr>
+          <w:rFonts w:asciiTheme="minorHAnsi" w:hAnsiTheme="minorHAnsi"/>
           <w:noProof/>
         </w:rPr>
         <w:pict w14:anchorId="61A4C960">
@@ -1916,28 +1910,7 @@
           <w:rFonts w:ascii="Helvetica" w:eastAsia="Helvetica" w:hAnsi="Helvetica" w:cs="Helvetica"/>
           <w:b/>
         </w:rPr>
-        <w:t>1</w:t>
-      </w:r>
-      <w:r>
-        <w:rPr>
-          <w:rFonts w:ascii="Helvetica" w:eastAsia="Helvetica" w:hAnsi="Helvetica" w:cs="Helvetica"/>
-          <w:b/>
-        </w:rPr>
-        <w:t>3</w:t>
-      </w:r>
-      <w:r>
-        <w:rPr>
-          <w:rFonts w:ascii="Helvetica" w:eastAsia="Helvetica" w:hAnsi="Helvetica" w:cs="Helvetica"/>
-          <w:b/>
-        </w:rPr>
-        <w:t xml:space="preserve"> / AUG / 201</w:t>
-      </w:r>
-      <w:r>
-        <w:rPr>
-          <w:rFonts w:ascii="Helvetica" w:eastAsia="Helvetica" w:hAnsi="Helvetica" w:cs="Helvetica"/>
-          <w:b/>
-        </w:rPr>
-        <w:t>5</w:t>
+        <w:t>13 / AUG / 2015</w:t>
       </w:r>
     </w:p>
     <w:p>
@@ -1968,12 +1941,6 @@
           <w:b/>
         </w:rPr>
         <w:tab/>
-      </w:r>
-      <w:r>
-        <w:rPr>
-          <w:rFonts w:ascii="Helvetica" w:eastAsia="Helvetica" w:hAnsi="Helvetica" w:cs="Helvetica"/>
-          <w:b/>
-        </w:rPr>
         <w:t>6:00pm – 14 / AUG / 2015 at 11:30am</w:t>
       </w:r>
     </w:p>
@@ -2438,34 +2405,7 @@
           <w:b/>
         </w:rPr>
         <w:tab/>
-      </w:r>
-      <w:r>
-        <w:rPr>
-          <w:rFonts w:ascii="Helvetica" w:eastAsia="Helvetica" w:hAnsi="Helvetica" w:cs="Helvetica"/>
-          <w:b/>
-        </w:rPr>
-        <w:t>8</w:t>
-      </w:r>
-      <w:r>
-        <w:rPr>
-          <w:rFonts w:ascii="Helvetica" w:eastAsia="Helvetica" w:hAnsi="Helvetica" w:cs="Helvetica"/>
-          <w:b/>
-        </w:rPr>
-        <w:t>:00pm –</w:t>
-      </w:r>
-      <w:r>
-        <w:rPr>
-          <w:rFonts w:ascii="Helvetica" w:eastAsia="Helvetica" w:hAnsi="Helvetica" w:cs="Helvetica"/>
-          <w:b/>
-        </w:rPr>
-        <w:t xml:space="preserve"> 10</w:t>
-      </w:r>
-      <w:r>
-        <w:rPr>
-          <w:rFonts w:ascii="Helvetica" w:eastAsia="Helvetica" w:hAnsi="Helvetica" w:cs="Helvetica"/>
-          <w:b/>
-        </w:rPr>
-        <w:t>:00pm</w:t>
+        <w:t>8:00pm – 10:00pm</w:t>
       </w:r>
     </w:p>
     <w:p>
@@ -2650,14 +2590,7 @@
           <w:rFonts w:ascii="Helvetica" w:eastAsia="Helvetica" w:hAnsi="Helvetica" w:cs="Helvetica"/>
           <w:b/>
         </w:rPr>
-        <w:t>16</w:t>
-      </w:r>
-      <w:r>
-        <w:rPr>
-          <w:rFonts w:ascii="Helvetica" w:eastAsia="Helvetica" w:hAnsi="Helvetica" w:cs="Helvetica"/>
-          <w:b/>
-        </w:rPr>
-        <w:t xml:space="preserve"> / AUG / 2015</w:t>
+        <w:t>16 / AUG / 2015</w:t>
       </w:r>
     </w:p>
     <w:p>
@@ -2688,27 +2621,7 @@
           <w:b/>
         </w:rPr>
         <w:tab/>
-      </w:r>
-      <w:r>
-        <w:rPr>
-          <w:rFonts w:ascii="Helvetica" w:eastAsia="Helvetica" w:hAnsi="Helvetica" w:cs="Helvetica"/>
-          <w:b/>
-        </w:rPr>
-        <w:t>4</w:t>
-      </w:r>
-      <w:r>
-        <w:rPr>
-          <w:rFonts w:ascii="Helvetica" w:eastAsia="Helvetica" w:hAnsi="Helvetica" w:cs="Helvetica"/>
-          <w:b/>
-        </w:rPr>
-        <w:t xml:space="preserve">:00pm – </w:t>
-      </w:r>
-      <w:r>
-        <w:rPr>
-          <w:rFonts w:ascii="Helvetica" w:eastAsia="Helvetica" w:hAnsi="Helvetica" w:cs="Helvetica"/>
-          <w:b/>
-        </w:rPr>
-        <w:t>5:00pm</w:t>
+        <w:t>4:00pm – 5:00pm</w:t>
       </w:r>
     </w:p>
     <w:p>
@@ -2941,14 +2854,7 @@
           <w:rFonts w:ascii="Helvetica" w:eastAsia="Helvetica" w:hAnsi="Helvetica" w:cs="Helvetica"/>
           <w:b/>
         </w:rPr>
-        <w:t>16</w:t>
-      </w:r>
-      <w:r>
-        <w:rPr>
-          <w:rFonts w:ascii="Helvetica" w:eastAsia="Helvetica" w:hAnsi="Helvetica" w:cs="Helvetica"/>
-          <w:b/>
-        </w:rPr>
-        <w:t xml:space="preserve"> / AUG / 2015</w:t>
+        <w:t>16 / AUG / 2015</w:t>
       </w:r>
     </w:p>
     <w:p>
@@ -2979,34 +2885,7 @@
           <w:b/>
         </w:rPr>
         <w:tab/>
-      </w:r>
-      <w:r>
-        <w:rPr>
-          <w:rFonts w:ascii="Helvetica" w:eastAsia="Helvetica" w:hAnsi="Helvetica" w:cs="Helvetica"/>
-          <w:b/>
-        </w:rPr>
-        <w:t>4</w:t>
-      </w:r>
-      <w:r>
-        <w:rPr>
-          <w:rFonts w:ascii="Helvetica" w:eastAsia="Helvetica" w:hAnsi="Helvetica" w:cs="Helvetica"/>
-          <w:b/>
-        </w:rPr>
-        <w:t>:00pm –</w:t>
-      </w:r>
-      <w:r>
-        <w:rPr>
-          <w:rFonts w:ascii="Helvetica" w:eastAsia="Helvetica" w:hAnsi="Helvetica" w:cs="Helvetica"/>
-          <w:b/>
-        </w:rPr>
-        <w:t xml:space="preserve"> 6</w:t>
-      </w:r>
-      <w:r>
-        <w:rPr>
-          <w:rFonts w:ascii="Helvetica" w:eastAsia="Helvetica" w:hAnsi="Helvetica" w:cs="Helvetica"/>
-          <w:b/>
-        </w:rPr>
-        <w:t>:00pm</w:t>
+        <w:t>4:00pm – 6:00pm</w:t>
       </w:r>
     </w:p>
     <w:p>
@@ -3163,14 +3042,7 @@
           <w:b/>
         </w:rPr>
         <w:lastRenderedPageBreak/>
-        <w:t>22</w:t>
-      </w:r>
-      <w:r>
-        <w:rPr>
-          <w:rFonts w:ascii="Helvetica" w:eastAsia="Helvetica" w:hAnsi="Helvetica" w:cs="Helvetica"/>
-          <w:b/>
-        </w:rPr>
-        <w:t xml:space="preserve"> / AUG / 2015</w:t>
+        <w:t>22 / AUG / 2015</w:t>
       </w:r>
     </w:p>
     <w:p>
@@ -3201,34 +3073,7 @@
           <w:b/>
         </w:rPr>
         <w:tab/>
-      </w:r>
-      <w:r>
-        <w:rPr>
-          <w:rFonts w:ascii="Helvetica" w:eastAsia="Helvetica" w:hAnsi="Helvetica" w:cs="Helvetica"/>
-          <w:b/>
-        </w:rPr>
-        <w:t>7:00am</w:t>
-      </w:r>
-      <w:r>
-        <w:rPr>
-          <w:rFonts w:ascii="Helvetica" w:eastAsia="Helvetica" w:hAnsi="Helvetica" w:cs="Helvetica"/>
-          <w:b/>
-        </w:rPr>
-        <w:t xml:space="preserve"> –</w:t>
-      </w:r>
-      <w:r>
-        <w:rPr>
-          <w:rFonts w:ascii="Helvetica" w:eastAsia="Helvetica" w:hAnsi="Helvetica" w:cs="Helvetica"/>
-          <w:b/>
-        </w:rPr>
-        <w:t xml:space="preserve"> 12</w:t>
-      </w:r>
-      <w:r>
-        <w:rPr>
-          <w:rFonts w:ascii="Helvetica" w:eastAsia="Helvetica" w:hAnsi="Helvetica" w:cs="Helvetica"/>
-          <w:b/>
-        </w:rPr>
-        <w:t>:00pm</w:t>
+        <w:t>7:00am – 12:00pm</w:t>
       </w:r>
     </w:p>
     <w:p>
@@ -3378,21 +3223,7 @@
           <w:rFonts w:ascii="Helvetica" w:eastAsia="Helvetica" w:hAnsi="Helvetica" w:cs="Helvetica"/>
           <w:b/>
         </w:rPr>
-        <w:t>2</w:t>
-      </w:r>
-      <w:r>
-        <w:rPr>
-          <w:rFonts w:ascii="Helvetica" w:eastAsia="Helvetica" w:hAnsi="Helvetica" w:cs="Helvetica"/>
-          <w:b/>
-        </w:rPr>
-        <w:t>3</w:t>
-      </w:r>
-      <w:r>
-        <w:rPr>
-          <w:rFonts w:ascii="Helvetica" w:eastAsia="Helvetica" w:hAnsi="Helvetica" w:cs="Helvetica"/>
-          <w:b/>
-        </w:rPr>
-        <w:t xml:space="preserve"> / AUG / 2015</w:t>
+        <w:t>23 / AUG / 2015</w:t>
       </w:r>
     </w:p>
     <w:p>
@@ -3423,12 +3254,6 @@
           <w:b/>
         </w:rPr>
         <w:tab/>
-      </w:r>
-      <w:r>
-        <w:rPr>
-          <w:rFonts w:ascii="Helvetica" w:eastAsia="Helvetica" w:hAnsi="Helvetica" w:cs="Helvetica"/>
-          <w:b/>
-        </w:rPr>
         <w:t>8:00pm</w:t>
       </w:r>
     </w:p>
@@ -3687,7 +3512,7 @@
         </w:rPr>
       </w:pPr>
       <w:r>
-        <w:pict w14:anchorId="01DDD299">
+        <w:pict w14:anchorId="0A6C7F33">
           <v:shape id="_x0000_i1028" type="#_x0000_t75" style="width:441.4pt;height:261.7pt">
             <v:imagedata r:id="rId9" o:title="Burndown Chart - Sprint One"/>
           </v:shape>
@@ -4194,24 +4019,2191 @@
         </w:rPr>
         <w:t>OG</w:t>
       </w:r>
-    </w:p>
-    <w:p>
-      <w:pPr>
-        <w:spacing w:line="276" w:lineRule="auto"/>
-        <w:rPr>
-          <w:rFonts w:ascii="Helvetica" w:eastAsia="Helvetica" w:hAnsi="Helvetica" w:cs="Helvetica"/>
-        </w:rPr>
-      </w:pPr>
-    </w:p>
-    <w:p>
-      <w:pPr>
-        <w:spacing w:line="276" w:lineRule="auto"/>
-        <w:rPr>
-          <w:rFonts w:ascii="Helvetica" w:eastAsia="Helvetica" w:hAnsi="Helvetica" w:cs="Helvetica"/>
-        </w:rPr>
-      </w:pPr>
       <w:bookmarkStart w:id="0" w:name="_GoBack"/>
       <w:bookmarkEnd w:id="0"/>
+    </w:p>
+    <w:p>
+      <w:pPr>
+        <w:spacing w:line="276" w:lineRule="auto"/>
+        <w:rPr>
+          <w:rFonts w:ascii="Helvetica" w:eastAsia="Helvetica" w:hAnsi="Helvetica" w:cs="Helvetica"/>
+        </w:rPr>
+      </w:pPr>
+    </w:p>
+    <w:p>
+      <w:proofErr w:type="gramStart"/>
+      <w:r>
+        <w:t>commit</w:t>
+      </w:r>
+      <w:proofErr w:type="gramEnd"/>
+      <w:r>
+        <w:t xml:space="preserve"> e1df4c04266cc41e29b5bbaff80d422fe091aa2f</w:t>
+      </w:r>
+    </w:p>
+    <w:p>
+      <w:r>
+        <w:t>Author: JesseWalker11729631 &lt;11729631@student.uts.edu.au&gt;</w:t>
+      </w:r>
+    </w:p>
+    <w:p>
+      <w:r>
+        <w:t>Date:   Sun Aug 23 21:40:51 2015 +1000</w:t>
+      </w:r>
+    </w:p>
+    <w:p/>
+    <w:p>
+      <w:r>
+        <w:t xml:space="preserve">    Spike Selection</w:t>
+      </w:r>
+    </w:p>
+    <w:p/>
+    <w:p>
+      <w:proofErr w:type="gramStart"/>
+      <w:r>
+        <w:t>commit</w:t>
+      </w:r>
+      <w:proofErr w:type="gramEnd"/>
+      <w:r>
+        <w:t xml:space="preserve"> 0cf1ec7e2b48b5ff9a7799d23084ba165fab9c44</w:t>
+      </w:r>
+    </w:p>
+    <w:p>
+      <w:r>
+        <w:t xml:space="preserve">Author: </w:t>
+      </w:r>
+      <w:proofErr w:type="spellStart"/>
+      <w:r>
+        <w:t>Deinyon</w:t>
+      </w:r>
+      <w:proofErr w:type="spellEnd"/>
+      <w:r>
+        <w:t xml:space="preserve"> Davies &lt;deinyond@gmail.com&gt;</w:t>
+      </w:r>
+    </w:p>
+    <w:p>
+      <w:r>
+        <w:t>Date:   Sun Aug 23 21:24:38 2015 +1000</w:t>
+      </w:r>
+    </w:p>
+    <w:p/>
+    <w:p>
+      <w:r>
+        <w:t xml:space="preserve">    Initial commit of Sprint One documentation</w:t>
+      </w:r>
+    </w:p>
+    <w:p/>
+    <w:p>
+      <w:proofErr w:type="gramStart"/>
+      <w:r>
+        <w:t>commit</w:t>
+      </w:r>
+      <w:proofErr w:type="gramEnd"/>
+      <w:r>
+        <w:t xml:space="preserve"> a23671afd3877e9ad3ed51f4f9d864a857a75835</w:t>
+      </w:r>
+    </w:p>
+    <w:p>
+      <w:r>
+        <w:t xml:space="preserve">Author: </w:t>
+      </w:r>
+      <w:proofErr w:type="spellStart"/>
+      <w:r>
+        <w:t>robafett</w:t>
+      </w:r>
+      <w:proofErr w:type="spellEnd"/>
+      <w:r>
+        <w:t xml:space="preserve"> &lt;ram_95@msn.com&gt;</w:t>
+      </w:r>
+    </w:p>
+    <w:p>
+      <w:r>
+        <w:t>Date:   Sun Aug 23 21:17:41 2015 +1000</w:t>
+      </w:r>
+    </w:p>
+    <w:p/>
+    <w:p>
+      <w:r>
+        <w:t xml:space="preserve">    Player/Enemy flipped results in loss</w:t>
+      </w:r>
+    </w:p>
+    <w:p/>
+    <w:p>
+      <w:proofErr w:type="gramStart"/>
+      <w:r>
+        <w:t>commit</w:t>
+      </w:r>
+      <w:proofErr w:type="gramEnd"/>
+      <w:r>
+        <w:t xml:space="preserve"> cf116df6697e50e10a3eff236c664df30f93b81f</w:t>
+      </w:r>
+    </w:p>
+    <w:p>
+      <w:r>
+        <w:t xml:space="preserve">Author: </w:t>
+      </w:r>
+      <w:proofErr w:type="spellStart"/>
+      <w:r>
+        <w:t>robafett</w:t>
+      </w:r>
+      <w:proofErr w:type="spellEnd"/>
+      <w:r>
+        <w:t xml:space="preserve"> &lt;ram_95@msn.com&gt;</w:t>
+      </w:r>
+    </w:p>
+    <w:p>
+      <w:r>
+        <w:t>Date:   Sun Aug 23 21:08:55 2015 +1000</w:t>
+      </w:r>
+    </w:p>
+    <w:p/>
+    <w:p>
+      <w:r>
+        <w:t xml:space="preserve">    Added Timer, </w:t>
+      </w:r>
+      <w:proofErr w:type="spellStart"/>
+      <w:r>
+        <w:t>aswell</w:t>
+      </w:r>
+      <w:proofErr w:type="spellEnd"/>
+      <w:r>
+        <w:t xml:space="preserve"> as restart button</w:t>
+      </w:r>
+    </w:p>
+    <w:p/>
+    <w:p>
+      <w:proofErr w:type="gramStart"/>
+      <w:r>
+        <w:t>commit</w:t>
+      </w:r>
+      <w:proofErr w:type="gramEnd"/>
+      <w:r>
+        <w:t xml:space="preserve"> e59419df3291289161750142a7a91a79a01583cb</w:t>
+      </w:r>
+    </w:p>
+    <w:p>
+      <w:r>
+        <w:t xml:space="preserve">Author: </w:t>
+      </w:r>
+      <w:proofErr w:type="spellStart"/>
+      <w:r>
+        <w:t>Deinyon</w:t>
+      </w:r>
+      <w:proofErr w:type="spellEnd"/>
+      <w:r>
+        <w:t xml:space="preserve"> Davies &lt;deinyond@gmail.com&gt;</w:t>
+      </w:r>
+    </w:p>
+    <w:p>
+      <w:r>
+        <w:t>Date:   Sun Aug 23 18:43:09 2015 +1000</w:t>
+      </w:r>
+    </w:p>
+    <w:p/>
+    <w:p>
+      <w:r>
+        <w:t xml:space="preserve">    Fixed a few bugs with the Item Store</w:t>
+      </w:r>
+    </w:p>
+    <w:p/>
+    <w:p>
+      <w:proofErr w:type="gramStart"/>
+      <w:r>
+        <w:t>commit</w:t>
+      </w:r>
+      <w:proofErr w:type="gramEnd"/>
+      <w:r>
+        <w:t xml:space="preserve"> b1e055b6c862888b2e3ac5a5df2075e254f829f4</w:t>
+      </w:r>
+    </w:p>
+    <w:p>
+      <w:r>
+        <w:t xml:space="preserve">Author: </w:t>
+      </w:r>
+      <w:proofErr w:type="spellStart"/>
+      <w:r>
+        <w:t>Deinyon</w:t>
+      </w:r>
+      <w:proofErr w:type="spellEnd"/>
+      <w:r>
+        <w:t xml:space="preserve"> Davies &lt;deinyond@gmail.com&gt;</w:t>
+      </w:r>
+    </w:p>
+    <w:p>
+      <w:r>
+        <w:t>Date:   Sun Aug 23 17:18:04 2015 +1000</w:t>
+      </w:r>
+    </w:p>
+    <w:p/>
+    <w:p>
+      <w:r>
+        <w:t xml:space="preserve">    Vehicle Attachment Models &amp; Gizmo Fixes</w:t>
+      </w:r>
+    </w:p>
+    <w:p/>
+    <w:p>
+      <w:r>
+        <w:t xml:space="preserve">    Updated the handle and spike models (I hope nobody minds).</w:t>
+      </w:r>
+    </w:p>
+    <w:p/>
+    <w:p>
+      <w:r>
+        <w:t xml:space="preserve">    Rob, am I using your weapon weight script correctly?</w:t>
+      </w:r>
+    </w:p>
+    <w:p/>
+    <w:p>
+      <w:proofErr w:type="gramStart"/>
+      <w:r>
+        <w:t>commit</w:t>
+      </w:r>
+      <w:proofErr w:type="gramEnd"/>
+      <w:r>
+        <w:t xml:space="preserve"> 2bde9f8486e71abe3eeda0095d29f0a05df099e5</w:t>
+      </w:r>
+    </w:p>
+    <w:p>
+      <w:r>
+        <w:lastRenderedPageBreak/>
+        <w:t>Author: JesseWalker11729631 &lt;11729631@student.uts.edu.au&gt;</w:t>
+      </w:r>
+    </w:p>
+    <w:p>
+      <w:r>
+        <w:t>Date:   Sun Aug 23 16:09:28 2015 +1000</w:t>
+      </w:r>
+    </w:p>
+    <w:p/>
+    <w:p>
+      <w:r>
+        <w:t xml:space="preserve">    Player can "test" their mower</w:t>
+      </w:r>
+    </w:p>
+    <w:p/>
+    <w:p>
+      <w:proofErr w:type="gramStart"/>
+      <w:r>
+        <w:t>commit</w:t>
+      </w:r>
+      <w:proofErr w:type="gramEnd"/>
+      <w:r>
+        <w:t xml:space="preserve"> 427a66939f9a3ad519ac496162e987bc69c560a8</w:t>
+      </w:r>
+    </w:p>
+    <w:p>
+      <w:r>
+        <w:t>Author: JesseWalker11729631 &lt;11729631@student.uts.edu.au&gt;</w:t>
+      </w:r>
+    </w:p>
+    <w:p>
+      <w:r>
+        <w:t>Date:   Sun Aug 23 15:40:31 2015 +1000</w:t>
+      </w:r>
+    </w:p>
+    <w:p/>
+    <w:p>
+      <w:r>
+        <w:t xml:space="preserve">    Global Position did 9/11</w:t>
+      </w:r>
+    </w:p>
+    <w:p/>
+    <w:p>
+      <w:proofErr w:type="gramStart"/>
+      <w:r>
+        <w:t>commit</w:t>
+      </w:r>
+      <w:proofErr w:type="gramEnd"/>
+      <w:r>
+        <w:t xml:space="preserve"> 6c34282b5796a817d1139bae52e25b0a0f9e11b5</w:t>
+      </w:r>
+    </w:p>
+    <w:p>
+      <w:r>
+        <w:t>Author: JesseWalker11729631 &lt;11729631@student.uts.edu.au&gt;</w:t>
+      </w:r>
+    </w:p>
+    <w:p>
+      <w:r>
+        <w:t>Date:   Sun Aug 23 14:05:21 2015 +1000</w:t>
+      </w:r>
+    </w:p>
+    <w:p/>
+    <w:p>
+      <w:r>
+        <w:t xml:space="preserve">    Stupid Spike Position</w:t>
+      </w:r>
+    </w:p>
+    <w:p/>
+    <w:p>
+      <w:proofErr w:type="gramStart"/>
+      <w:r>
+        <w:t>commit</w:t>
+      </w:r>
+      <w:proofErr w:type="gramEnd"/>
+      <w:r>
+        <w:t xml:space="preserve"> c3a8579ac7afc73c3f98248794650c9cc395e0d3</w:t>
+      </w:r>
+    </w:p>
+    <w:p>
+      <w:r>
+        <w:t>Author: JesseWalker11729631 &lt;11729631@student.uts.edu.au&gt;</w:t>
+      </w:r>
+    </w:p>
+    <w:p>
+      <w:r>
+        <w:t>Date:   Sun Aug 23 13:48:30 2015 +1000</w:t>
+      </w:r>
+    </w:p>
+    <w:p/>
+    <w:p>
+      <w:r>
+        <w:t xml:space="preserve">    Added colours</w:t>
+      </w:r>
+    </w:p>
+    <w:p/>
+    <w:p>
+      <w:proofErr w:type="gramStart"/>
+      <w:r>
+        <w:t>commit</w:t>
+      </w:r>
+      <w:proofErr w:type="gramEnd"/>
+      <w:r>
+        <w:t xml:space="preserve"> 76bf7355d9f4e2d05cf2f53b8530360a5256d1c6</w:t>
+      </w:r>
+    </w:p>
+    <w:p>
+      <w:r>
+        <w:t>Merge: d4f8219 ddd1e4a</w:t>
+      </w:r>
+    </w:p>
+    <w:p>
+      <w:r>
+        <w:t xml:space="preserve">Author: </w:t>
+      </w:r>
+      <w:proofErr w:type="spellStart"/>
+      <w:r>
+        <w:t>Deinyon</w:t>
+      </w:r>
+      <w:proofErr w:type="spellEnd"/>
+      <w:r>
+        <w:t xml:space="preserve"> Davies &lt;deinyond@gmail.com&gt;</w:t>
+      </w:r>
+    </w:p>
+    <w:p>
+      <w:r>
+        <w:t>Date:   Sun Aug 23 12:39:55 2015 +1000</w:t>
+      </w:r>
+    </w:p>
+    <w:p/>
+    <w:p>
+      <w:r>
+        <w:t xml:space="preserve">    Merge branch 'master' of https://github.com/ddoodm/GameStudioTwo</w:t>
+      </w:r>
+    </w:p>
+    <w:p/>
+    <w:p>
+      <w:proofErr w:type="gramStart"/>
+      <w:r>
+        <w:t>commit</w:t>
+      </w:r>
+      <w:proofErr w:type="gramEnd"/>
+      <w:r>
+        <w:t xml:space="preserve"> d4f821927a6dcda990c0d2be0931876e9aa9a9ff</w:t>
+      </w:r>
+    </w:p>
+    <w:p>
+      <w:r>
+        <w:t xml:space="preserve">Author: </w:t>
+      </w:r>
+      <w:proofErr w:type="spellStart"/>
+      <w:r>
+        <w:t>Deinyon</w:t>
+      </w:r>
+      <w:proofErr w:type="spellEnd"/>
+      <w:r>
+        <w:t xml:space="preserve"> Davies &lt;deinyond@gmail.com&gt;</w:t>
+      </w:r>
+    </w:p>
+    <w:p>
+      <w:r>
+        <w:t>Date:   Sun Aug 23 12:39:35 2015 +1000</w:t>
+      </w:r>
+    </w:p>
+    <w:p/>
+    <w:p>
+      <w:r>
+        <w:t xml:space="preserve">    Implemented passive patrol state for dummy robot</w:t>
+      </w:r>
+    </w:p>
+    <w:p/>
+    <w:p>
+      <w:r>
+        <w:t xml:space="preserve">    We can easily remove this state (it was just a test of the Finite State</w:t>
+      </w:r>
+    </w:p>
+    <w:p>
+      <w:r>
+        <w:t xml:space="preserve">    Machine), though it sort of allows the player to escape if they feel</w:t>
+      </w:r>
+    </w:p>
+    <w:p>
+      <w:r>
+        <w:t xml:space="preserve">    </w:t>
+      </w:r>
+      <w:proofErr w:type="gramStart"/>
+      <w:r>
+        <w:t>intimidated</w:t>
+      </w:r>
+      <w:proofErr w:type="gramEnd"/>
+      <w:r>
+        <w:t>.</w:t>
+      </w:r>
+    </w:p>
+    <w:p/>
+    <w:p>
+      <w:proofErr w:type="gramStart"/>
+      <w:r>
+        <w:t>commit</w:t>
+      </w:r>
+      <w:proofErr w:type="gramEnd"/>
+      <w:r>
+        <w:t xml:space="preserve"> 26f11a401eba06f1aefb4044f924cc694a2872d9</w:t>
+      </w:r>
+    </w:p>
+    <w:p>
+      <w:r>
+        <w:lastRenderedPageBreak/>
+        <w:t>Merge: 9e32632 5748d55</w:t>
+      </w:r>
+    </w:p>
+    <w:p>
+      <w:r>
+        <w:t xml:space="preserve">Author: </w:t>
+      </w:r>
+      <w:proofErr w:type="spellStart"/>
+      <w:r>
+        <w:t>Deinyon</w:t>
+      </w:r>
+      <w:proofErr w:type="spellEnd"/>
+      <w:r>
+        <w:t xml:space="preserve"> Davies &lt;deinyond@gmail.com&gt;</w:t>
+      </w:r>
+    </w:p>
+    <w:p>
+      <w:r>
+        <w:t>Date:   Sun Aug 23 12:19:05 2015 +1000</w:t>
+      </w:r>
+    </w:p>
+    <w:p/>
+    <w:p>
+      <w:r>
+        <w:t xml:space="preserve">    Merge branch 'FSM-AI'</w:t>
+      </w:r>
+    </w:p>
+    <w:p/>
+    <w:p>
+      <w:r>
+        <w:t xml:space="preserve">    Conflicts:</w:t>
+      </w:r>
+    </w:p>
+    <w:p>
+      <w:r>
+        <w:t xml:space="preserve">        </w:t>
+      </w:r>
+      <w:proofErr w:type="spellStart"/>
+      <w:r>
+        <w:t>GameStudioTwo</w:t>
+      </w:r>
+      <w:proofErr w:type="spellEnd"/>
+      <w:r>
+        <w:t>/Assets/_Scenes/BattleScene00.unity</w:t>
+      </w:r>
+    </w:p>
+    <w:p>
+      <w:r>
+        <w:t xml:space="preserve">        </w:t>
+      </w:r>
+      <w:proofErr w:type="spellStart"/>
+      <w:r>
+        <w:t>GameStudioTwo</w:t>
+      </w:r>
+      <w:proofErr w:type="spellEnd"/>
+      <w:r>
+        <w:t>/Assets/_Scenes/</w:t>
+      </w:r>
+      <w:proofErr w:type="spellStart"/>
+      <w:r>
+        <w:t>hpBarTest.unity</w:t>
+      </w:r>
+      <w:proofErr w:type="spellEnd"/>
+    </w:p>
+    <w:p/>
+    <w:p>
+      <w:proofErr w:type="gramStart"/>
+      <w:r>
+        <w:t>commit</w:t>
+      </w:r>
+      <w:proofErr w:type="gramEnd"/>
+      <w:r>
+        <w:t xml:space="preserve"> 5748d550509ec16318469c38e3260db8de7a02a5</w:t>
+      </w:r>
+    </w:p>
+    <w:p>
+      <w:r>
+        <w:t xml:space="preserve">Author: </w:t>
+      </w:r>
+      <w:proofErr w:type="spellStart"/>
+      <w:r>
+        <w:t>Deinyon</w:t>
+      </w:r>
+      <w:proofErr w:type="spellEnd"/>
+      <w:r>
+        <w:t xml:space="preserve"> Davies &lt;deinyond@gmail.com&gt;</w:t>
+      </w:r>
+    </w:p>
+    <w:p>
+      <w:r>
+        <w:t>Date:   Sun Aug 23 12:08:38 2015 +1000</w:t>
+      </w:r>
+    </w:p>
+    <w:p/>
+    <w:p>
+      <w:r>
+        <w:t xml:space="preserve">    FSM </w:t>
+      </w:r>
+      <w:proofErr w:type="spellStart"/>
+      <w:r>
+        <w:t>Bugfixes</w:t>
+      </w:r>
+      <w:proofErr w:type="spellEnd"/>
+    </w:p>
+    <w:p/>
+    <w:p>
+      <w:proofErr w:type="gramStart"/>
+      <w:r>
+        <w:t>commit</w:t>
+      </w:r>
+      <w:proofErr w:type="gramEnd"/>
+      <w:r>
+        <w:t xml:space="preserve"> ddd1e4abc6fa26f76dd9e4db9d3093e8b7451e8c</w:t>
+      </w:r>
+    </w:p>
+    <w:p>
+      <w:r>
+        <w:t>Author: JesseWalker11729631 &lt;11729631@student.uts.edu.au&gt;</w:t>
+      </w:r>
+    </w:p>
+    <w:p>
+      <w:r>
+        <w:t>Date:   Sat Aug 22 23:14:31 2015 +1000</w:t>
+      </w:r>
+    </w:p>
+    <w:p/>
+    <w:p>
+      <w:r>
+        <w:t xml:space="preserve">    Player Model Selection and some UI stuff</w:t>
+      </w:r>
+    </w:p>
+    <w:p/>
+    <w:p>
+      <w:proofErr w:type="gramStart"/>
+      <w:r>
+        <w:t>commit</w:t>
+      </w:r>
+      <w:proofErr w:type="gramEnd"/>
+      <w:r>
+        <w:t xml:space="preserve"> 9e326325ab81778bc75f99286c6d8a3cdefe27d8</w:t>
+      </w:r>
+    </w:p>
+    <w:p>
+      <w:r>
+        <w:t xml:space="preserve">Author: </w:t>
+      </w:r>
+      <w:proofErr w:type="spellStart"/>
+      <w:r>
+        <w:t>robafett</w:t>
+      </w:r>
+      <w:proofErr w:type="spellEnd"/>
+      <w:r>
+        <w:t xml:space="preserve"> &lt;ram_95@msn.com&gt;</w:t>
+      </w:r>
+    </w:p>
+    <w:p>
+      <w:r>
+        <w:t>Date:   Sat Aug 22 12:32:56 2015 +1000</w:t>
+      </w:r>
+    </w:p>
+    <w:p/>
+    <w:p>
+      <w:r>
+        <w:t xml:space="preserve">    Replaced my cylinder with the actual spike model</w:t>
+      </w:r>
+    </w:p>
+    <w:p/>
+    <w:p>
+      <w:proofErr w:type="gramStart"/>
+      <w:r>
+        <w:t>commit</w:t>
+      </w:r>
+      <w:proofErr w:type="gramEnd"/>
+      <w:r>
+        <w:t xml:space="preserve"> 560ae9fa79903d1aee9c7eb63886832d002bb28b</w:t>
+      </w:r>
+    </w:p>
+    <w:p>
+      <w:r>
+        <w:t xml:space="preserve">Author: </w:t>
+      </w:r>
+      <w:proofErr w:type="spellStart"/>
+      <w:r>
+        <w:t>robafett</w:t>
+      </w:r>
+      <w:proofErr w:type="spellEnd"/>
+      <w:r>
+        <w:t xml:space="preserve"> &lt;ram_95@msn.com&gt;</w:t>
+      </w:r>
+    </w:p>
+    <w:p>
+      <w:r>
+        <w:t>Date:   Sat Aug 22 07:36:13 2015 +1000</w:t>
+      </w:r>
+    </w:p>
+    <w:p/>
+    <w:p>
+      <w:r>
+        <w:t xml:space="preserve">    Implemented a 'boost' using spacebar as well as 360 controls</w:t>
+      </w:r>
+    </w:p>
+    <w:p/>
+    <w:p>
+      <w:proofErr w:type="gramStart"/>
+      <w:r>
+        <w:t>commit</w:t>
+      </w:r>
+      <w:proofErr w:type="gramEnd"/>
+      <w:r>
+        <w:t xml:space="preserve"> a0b1063d84b578c765f91075832c39bf706895f6</w:t>
+      </w:r>
+    </w:p>
+    <w:p>
+      <w:r>
+        <w:t xml:space="preserve">Author: </w:t>
+      </w:r>
+      <w:proofErr w:type="spellStart"/>
+      <w:r>
+        <w:t>robafett</w:t>
+      </w:r>
+      <w:proofErr w:type="spellEnd"/>
+      <w:r>
+        <w:t xml:space="preserve"> &lt;ram_95@msn.com&gt;</w:t>
+      </w:r>
+    </w:p>
+    <w:p>
+      <w:r>
+        <w:t>Date:   Fri Aug 21 21:51:19 2015 +1000</w:t>
+      </w:r>
+    </w:p>
+    <w:p/>
+    <w:p>
+      <w:r>
+        <w:t xml:space="preserve">    Weapon with Damage Multipliers and Mass</w:t>
+      </w:r>
+    </w:p>
+    <w:p/>
+    <w:p>
+      <w:r>
+        <w:t xml:space="preserve">    Feel free to disable my ghetto 'spike'</w:t>
+      </w:r>
+    </w:p>
+    <w:p/>
+    <w:p>
+      <w:proofErr w:type="gramStart"/>
+      <w:r>
+        <w:t>commit</w:t>
+      </w:r>
+      <w:proofErr w:type="gramEnd"/>
+      <w:r>
+        <w:t xml:space="preserve"> 3f32cc61bdc7ad8586f29b6fcbb34e18a9b919a8</w:t>
+      </w:r>
+    </w:p>
+    <w:p>
+      <w:r>
+        <w:lastRenderedPageBreak/>
+        <w:t>Merge: 3244d8f 0fdec47</w:t>
+      </w:r>
+    </w:p>
+    <w:p>
+      <w:r>
+        <w:t xml:space="preserve">Author: </w:t>
+      </w:r>
+      <w:proofErr w:type="spellStart"/>
+      <w:r>
+        <w:t>Deinyon</w:t>
+      </w:r>
+      <w:proofErr w:type="spellEnd"/>
+      <w:r>
+        <w:t xml:space="preserve"> Davies &lt;deinyond@gmail.com&gt;</w:t>
+      </w:r>
+    </w:p>
+    <w:p>
+      <w:r>
+        <w:t>Date:   Fri Aug 21 19:53:05 2015 +1000</w:t>
+      </w:r>
+    </w:p>
+    <w:p/>
+    <w:p>
+      <w:r>
+        <w:t xml:space="preserve">    Merge branch '</w:t>
+      </w:r>
+      <w:proofErr w:type="spellStart"/>
+      <w:r>
+        <w:t>healthbar</w:t>
+      </w:r>
+      <w:proofErr w:type="spellEnd"/>
+      <w:r>
+        <w:t>'</w:t>
+      </w:r>
+    </w:p>
+    <w:p/>
+    <w:p>
+      <w:r>
+        <w:t xml:space="preserve">    Made several structural modifications to better suit future levels</w:t>
+      </w:r>
+    </w:p>
+    <w:p>
+      <w:r>
+        <w:t xml:space="preserve">    (</w:t>
+      </w:r>
+      <w:proofErr w:type="gramStart"/>
+      <w:r>
+        <w:t>perhaps</w:t>
+      </w:r>
+      <w:proofErr w:type="gramEnd"/>
+      <w:r>
+        <w:t xml:space="preserve"> with multiple enemies).</w:t>
+      </w:r>
+    </w:p>
+    <w:p/>
+    <w:p>
+      <w:r>
+        <w:t xml:space="preserve">    Conflicts:</w:t>
+      </w:r>
+    </w:p>
+    <w:p>
+      <w:r>
+        <w:t xml:space="preserve">        </w:t>
+      </w:r>
+      <w:proofErr w:type="spellStart"/>
+      <w:r>
+        <w:t>GameStudioTwo</w:t>
+      </w:r>
+      <w:proofErr w:type="spellEnd"/>
+      <w:r>
+        <w:t>/Assets/Scripts/</w:t>
+      </w:r>
+      <w:proofErr w:type="spellStart"/>
+      <w:r>
+        <w:t>playerHp.cs</w:t>
+      </w:r>
+      <w:proofErr w:type="spellEnd"/>
+    </w:p>
+    <w:p>
+      <w:r>
+        <w:t xml:space="preserve">        </w:t>
+      </w:r>
+      <w:proofErr w:type="spellStart"/>
+      <w:r>
+        <w:t>GameStudioTwo</w:t>
+      </w:r>
+      <w:proofErr w:type="spellEnd"/>
+      <w:r>
+        <w:t>/Assets/_Scenes/</w:t>
+      </w:r>
+      <w:proofErr w:type="spellStart"/>
+      <w:r>
+        <w:t>hpBarTest.unity</w:t>
+      </w:r>
+      <w:proofErr w:type="spellEnd"/>
+    </w:p>
+    <w:p/>
+    <w:p>
+      <w:proofErr w:type="gramStart"/>
+      <w:r>
+        <w:t>commit</w:t>
+      </w:r>
+      <w:proofErr w:type="gramEnd"/>
+      <w:r>
+        <w:t xml:space="preserve"> 3244d8f76124299e123a9da09ddf36024febb040</w:t>
+      </w:r>
+    </w:p>
+    <w:p>
+      <w:r>
+        <w:t xml:space="preserve">Author: </w:t>
+      </w:r>
+      <w:proofErr w:type="spellStart"/>
+      <w:r>
+        <w:t>Deinyon</w:t>
+      </w:r>
+      <w:proofErr w:type="spellEnd"/>
+      <w:r>
+        <w:t xml:space="preserve"> Davies &lt;deinyond@gmail.com&gt;</w:t>
+      </w:r>
+    </w:p>
+    <w:p>
+      <w:r>
+        <w:t>Date:   Fri Aug 21 12:40:10 2015 +1000</w:t>
+      </w:r>
+    </w:p>
+    <w:p/>
+    <w:p>
+      <w:r>
+        <w:t xml:space="preserve">    Fixed small damage bug</w:t>
+      </w:r>
+    </w:p>
+    <w:p/>
+    <w:p>
+      <w:proofErr w:type="gramStart"/>
+      <w:r>
+        <w:t>commit</w:t>
+      </w:r>
+      <w:proofErr w:type="gramEnd"/>
+      <w:r>
+        <w:t xml:space="preserve"> e115f4ca001432764752df4e7896adec91d82c2b</w:t>
+      </w:r>
+    </w:p>
+    <w:p>
+      <w:r>
+        <w:t xml:space="preserve">Author: </w:t>
+      </w:r>
+      <w:proofErr w:type="spellStart"/>
+      <w:r>
+        <w:t>Deinyon</w:t>
+      </w:r>
+      <w:proofErr w:type="spellEnd"/>
+      <w:r>
+        <w:t xml:space="preserve"> Davies &lt;deinyond@gmail.com&gt;</w:t>
+      </w:r>
+    </w:p>
+    <w:p>
+      <w:r>
+        <w:t>Date:   Wed Aug 19 12:43:08 2015 +1000</w:t>
+      </w:r>
+    </w:p>
+    <w:p/>
+    <w:p>
+      <w:r>
+        <w:t xml:space="preserve">    Implemented mowers as </w:t>
+      </w:r>
+      <w:proofErr w:type="spellStart"/>
+      <w:r>
+        <w:t>GameObjects</w:t>
+      </w:r>
+      <w:proofErr w:type="spellEnd"/>
+      <w:r>
+        <w:t xml:space="preserve"> (no wheels yet)</w:t>
+      </w:r>
+    </w:p>
+    <w:p/>
+    <w:p>
+      <w:proofErr w:type="gramStart"/>
+      <w:r>
+        <w:t>commit</w:t>
+      </w:r>
+      <w:proofErr w:type="gramEnd"/>
+      <w:r>
+        <w:t xml:space="preserve"> af5fef5a1d00c0b89e8c4f3b2dc1beb6ff7a1476</w:t>
+      </w:r>
+    </w:p>
+    <w:p>
+      <w:r>
+        <w:t xml:space="preserve">Author: </w:t>
+      </w:r>
+      <w:proofErr w:type="spellStart"/>
+      <w:r>
+        <w:t>Deinyon</w:t>
+      </w:r>
+      <w:proofErr w:type="spellEnd"/>
+      <w:r>
+        <w:t xml:space="preserve"> Davies &lt;deinyond@gmail.com&gt;</w:t>
+      </w:r>
+    </w:p>
+    <w:p>
+      <w:r>
+        <w:t>Date:   Wed Aug 19 12:05:53 2015 +1000</w:t>
+      </w:r>
+    </w:p>
+    <w:p/>
+    <w:p>
+      <w:r>
+        <w:t xml:space="preserve">    Implemented FSM in Battle Scene</w:t>
+      </w:r>
+    </w:p>
+    <w:p/>
+    <w:p>
+      <w:proofErr w:type="gramStart"/>
+      <w:r>
+        <w:t>commit</w:t>
+      </w:r>
+      <w:proofErr w:type="gramEnd"/>
+      <w:r>
+        <w:t xml:space="preserve"> fcbded64bfea840fdd222e48a3837f195dbd4330</w:t>
+      </w:r>
+    </w:p>
+    <w:p>
+      <w:r>
+        <w:t>Author: Matthew Carver &lt;matthew_carver@live.com&gt;</w:t>
+      </w:r>
+    </w:p>
+    <w:p>
+      <w:r>
+        <w:t>Date:   Tue Aug 18 17:39:20 2015 +1000</w:t>
+      </w:r>
+    </w:p>
+    <w:p/>
+    <w:p>
+      <w:r>
+        <w:t xml:space="preserve">    Lawn Mower</w:t>
+      </w:r>
+    </w:p>
+    <w:p/>
+    <w:p>
+      <w:r>
+        <w:t xml:space="preserve">    The lawn mower assets are added into:</w:t>
+      </w:r>
+    </w:p>
+    <w:p/>
+    <w:p>
+      <w:r>
+        <w:t xml:space="preserve">    </w:t>
+      </w:r>
+      <w:proofErr w:type="spellStart"/>
+      <w:r>
+        <w:t>GameStudioTwo</w:t>
+      </w:r>
+      <w:proofErr w:type="spellEnd"/>
+      <w:r>
+        <w:t>\</w:t>
+      </w:r>
+      <w:proofErr w:type="spellStart"/>
+      <w:r>
+        <w:t>GameStudioTwo</w:t>
+      </w:r>
+      <w:proofErr w:type="spellEnd"/>
+      <w:r>
+        <w:t>\Assets\Models\Mower assets</w:t>
+      </w:r>
+    </w:p>
+    <w:p/>
+    <w:p>
+      <w:proofErr w:type="gramStart"/>
+      <w:r>
+        <w:t>commit</w:t>
+      </w:r>
+      <w:proofErr w:type="gramEnd"/>
+      <w:r>
+        <w:t xml:space="preserve"> d9a3d849558721e30c1dbb235921e8c84d3dc881</w:t>
+      </w:r>
+    </w:p>
+    <w:p>
+      <w:r>
+        <w:t xml:space="preserve">Author: </w:t>
+      </w:r>
+      <w:proofErr w:type="spellStart"/>
+      <w:r>
+        <w:t>Deinyon</w:t>
+      </w:r>
+      <w:proofErr w:type="spellEnd"/>
+      <w:r>
+        <w:t xml:space="preserve"> Davies &lt;deinyond@gmail.com&gt;</w:t>
+      </w:r>
+    </w:p>
+    <w:p>
+      <w:r>
+        <w:lastRenderedPageBreak/>
+        <w:t>Date:   Mon Aug 17 22:24:51 2015 +1000</w:t>
+      </w:r>
+    </w:p>
+    <w:p/>
+    <w:p>
+      <w:r>
+        <w:t xml:space="preserve">    Commit HP </w:t>
+      </w:r>
+      <w:proofErr w:type="gramStart"/>
+      <w:r>
+        <w:t>Bar</w:t>
+      </w:r>
+      <w:proofErr w:type="gramEnd"/>
+      <w:r>
+        <w:t xml:space="preserve"> </w:t>
+      </w:r>
+      <w:proofErr w:type="spellStart"/>
+      <w:r>
+        <w:t>Billboarding</w:t>
+      </w:r>
+      <w:proofErr w:type="spellEnd"/>
+    </w:p>
+    <w:p/>
+    <w:p>
+      <w:proofErr w:type="gramStart"/>
+      <w:r>
+        <w:t>commit</w:t>
+      </w:r>
+      <w:proofErr w:type="gramEnd"/>
+      <w:r>
+        <w:t xml:space="preserve"> aee41980c382522260b2fda27a6896f1faf58da6</w:t>
+      </w:r>
+    </w:p>
+    <w:p>
+      <w:r>
+        <w:t xml:space="preserve">Author: </w:t>
+      </w:r>
+      <w:proofErr w:type="spellStart"/>
+      <w:r>
+        <w:t>Deinyon</w:t>
+      </w:r>
+      <w:proofErr w:type="spellEnd"/>
+      <w:r>
+        <w:t xml:space="preserve"> Davies &lt;deinyond@gmail.com&gt;</w:t>
+      </w:r>
+    </w:p>
+    <w:p>
+      <w:r>
+        <w:t>Date:   Mon Aug 17 12:25:54 2015 +1000</w:t>
+      </w:r>
+    </w:p>
+    <w:p/>
+    <w:p>
+      <w:r>
+        <w:t xml:space="preserve">    Implemented "Evade" behaviour (testing only)</w:t>
+      </w:r>
+    </w:p>
+    <w:p/>
+    <w:p>
+      <w:proofErr w:type="gramStart"/>
+      <w:r>
+        <w:t>commit</w:t>
+      </w:r>
+      <w:proofErr w:type="gramEnd"/>
+      <w:r>
+        <w:t xml:space="preserve"> 06a0fdf60b590f83f3d138742484fdfbc2f8ec36</w:t>
+      </w:r>
+    </w:p>
+    <w:p>
+      <w:r>
+        <w:t xml:space="preserve">Author: </w:t>
+      </w:r>
+      <w:proofErr w:type="spellStart"/>
+      <w:r>
+        <w:t>Deinyon</w:t>
+      </w:r>
+      <w:proofErr w:type="spellEnd"/>
+      <w:r>
+        <w:t xml:space="preserve"> Davies &lt;deinyond@gmail.com&gt;</w:t>
+      </w:r>
+    </w:p>
+    <w:p>
+      <w:r>
+        <w:t>Date:   Mon Aug 17 11:54:44 2015 +1000</w:t>
+      </w:r>
+    </w:p>
+    <w:p/>
+    <w:p>
+      <w:r>
+        <w:t xml:space="preserve">    Initial commit of FSM AI implementation</w:t>
+      </w:r>
+    </w:p>
+    <w:p/>
+    <w:p>
+      <w:r>
+        <w:t xml:space="preserve">    Restructured </w:t>
+      </w:r>
+      <w:proofErr w:type="spellStart"/>
+      <w:r>
+        <w:t>BotVehicleController</w:t>
+      </w:r>
+      <w:proofErr w:type="spellEnd"/>
+      <w:r>
+        <w:t xml:space="preserve"> (physics controller) to interface with</w:t>
+      </w:r>
+    </w:p>
+    <w:p>
+      <w:r>
+        <w:t xml:space="preserve">    </w:t>
+      </w:r>
+      <w:proofErr w:type="gramStart"/>
+      <w:r>
+        <w:t>new</w:t>
+      </w:r>
+      <w:proofErr w:type="gramEnd"/>
+      <w:r>
+        <w:t xml:space="preserve"> </w:t>
+      </w:r>
+      <w:proofErr w:type="spellStart"/>
+      <w:r>
+        <w:t>FSMBotController</w:t>
+      </w:r>
+      <w:proofErr w:type="spellEnd"/>
+      <w:r>
+        <w:t xml:space="preserve"> (AI controller).</w:t>
+      </w:r>
+    </w:p>
+    <w:p/>
+    <w:p>
+      <w:proofErr w:type="gramStart"/>
+      <w:r>
+        <w:t>commit</w:t>
+      </w:r>
+      <w:proofErr w:type="gramEnd"/>
+      <w:r>
+        <w:t xml:space="preserve"> 0fdec47e4056dd9936a7983cb9ee6e1c8141d44e</w:t>
+      </w:r>
+    </w:p>
+    <w:p>
+      <w:r>
+        <w:t>Merge: a395120 a32b60c</w:t>
+      </w:r>
+    </w:p>
+    <w:p>
+      <w:r>
+        <w:t>Author: dinhvo7 &lt;dinhvo7@gmail.com&gt;</w:t>
+      </w:r>
+    </w:p>
+    <w:p>
+      <w:r>
+        <w:t>Date:   Mon Aug 17 01:28:01 2015 +1000</w:t>
+      </w:r>
+    </w:p>
+    <w:p/>
+    <w:p>
+      <w:r>
+        <w:t xml:space="preserve">    Merge branch 'master' into </w:t>
+      </w:r>
+      <w:proofErr w:type="spellStart"/>
+      <w:r>
+        <w:t>healthbar</w:t>
+      </w:r>
+      <w:proofErr w:type="spellEnd"/>
+    </w:p>
+    <w:p/>
+    <w:p>
+      <w:proofErr w:type="gramStart"/>
+      <w:r>
+        <w:t>commit</w:t>
+      </w:r>
+      <w:proofErr w:type="gramEnd"/>
+      <w:r>
+        <w:t xml:space="preserve"> a3951208c26c45430252f2ba723b350624409588</w:t>
+      </w:r>
+    </w:p>
+    <w:p>
+      <w:r>
+        <w:t>Author: dinhvo7 &lt;dinhvo7@gmail.com&gt;</w:t>
+      </w:r>
+    </w:p>
+    <w:p>
+      <w:r>
+        <w:t>Date:   Mon Aug 17 01:25:43 2015 +1000</w:t>
+      </w:r>
+    </w:p>
+    <w:p/>
+    <w:p>
+      <w:r>
+        <w:t xml:space="preserve">    </w:t>
+      </w:r>
+      <w:proofErr w:type="gramStart"/>
+      <w:r>
+        <w:t>add</w:t>
+      </w:r>
+      <w:proofErr w:type="gramEnd"/>
+      <w:r>
+        <w:t xml:space="preserve"> </w:t>
+      </w:r>
+      <w:proofErr w:type="spellStart"/>
+      <w:r>
+        <w:t>timmer</w:t>
+      </w:r>
+      <w:proofErr w:type="spellEnd"/>
+      <w:r>
+        <w:t xml:space="preserve"> to top of the screen</w:t>
+      </w:r>
+    </w:p>
+    <w:p/>
+    <w:p>
+      <w:proofErr w:type="gramStart"/>
+      <w:r>
+        <w:t>commit</w:t>
+      </w:r>
+      <w:proofErr w:type="gramEnd"/>
+      <w:r>
+        <w:t xml:space="preserve"> a32b60cea13143a70ccba92be1040497d4664574</w:t>
+      </w:r>
+    </w:p>
+    <w:p>
+      <w:r>
+        <w:t>Author: JesseWalker11729631 &lt;11729631@student.uts.edu.au&gt;</w:t>
+      </w:r>
+    </w:p>
+    <w:p>
+      <w:r>
+        <w:t>Date:   Sun Aug 16 19:28:09 2015 +1000</w:t>
+      </w:r>
+    </w:p>
+    <w:p/>
+    <w:p>
+      <w:r>
+        <w:t xml:space="preserve">    Added new scene</w:t>
+      </w:r>
+    </w:p>
+    <w:p/>
+    <w:p>
+      <w:r>
+        <w:t xml:space="preserve">    Tested </w:t>
+      </w:r>
+      <w:proofErr w:type="spellStart"/>
+      <w:r>
+        <w:t>ui</w:t>
+      </w:r>
+      <w:proofErr w:type="spellEnd"/>
+      <w:r>
+        <w:t xml:space="preserve"> stuff</w:t>
+      </w:r>
+    </w:p>
+    <w:p/>
+    <w:p>
+      <w:proofErr w:type="gramStart"/>
+      <w:r>
+        <w:t>commit</w:t>
+      </w:r>
+      <w:proofErr w:type="gramEnd"/>
+      <w:r>
+        <w:t xml:space="preserve"> 22f4100162660a722788bbd54c9bb91e25e8bc69</w:t>
+      </w:r>
+    </w:p>
+    <w:p>
+      <w:r>
+        <w:t>Merge: 55253b1 06ea3c5</w:t>
+      </w:r>
+    </w:p>
+    <w:p>
+      <w:r>
+        <w:t xml:space="preserve">Author: </w:t>
+      </w:r>
+      <w:proofErr w:type="spellStart"/>
+      <w:r>
+        <w:t>Deinyon</w:t>
+      </w:r>
+      <w:proofErr w:type="spellEnd"/>
+      <w:r>
+        <w:t xml:space="preserve"> Davies &lt;m@ddoodm.com&gt;</w:t>
+      </w:r>
+    </w:p>
+    <w:p>
+      <w:r>
+        <w:lastRenderedPageBreak/>
+        <w:t>Date:   Sun Aug 16 18:32:13 2015 +1000</w:t>
+      </w:r>
+    </w:p>
+    <w:p/>
+    <w:p>
+      <w:r>
+        <w:t xml:space="preserve">    Merge pull request #1 from </w:t>
+      </w:r>
+      <w:proofErr w:type="spellStart"/>
+      <w:r>
+        <w:t>ddoodm</w:t>
+      </w:r>
+      <w:proofErr w:type="spellEnd"/>
+      <w:r>
+        <w:t>/</w:t>
+      </w:r>
+      <w:proofErr w:type="spellStart"/>
+      <w:r>
+        <w:t>healthbar</w:t>
+      </w:r>
+      <w:proofErr w:type="spellEnd"/>
+    </w:p>
+    <w:p/>
+    <w:p>
+      <w:r>
+        <w:t xml:space="preserve">    HP bar and mini HP bar add to the project</w:t>
+      </w:r>
+    </w:p>
+    <w:p/>
+    <w:p>
+      <w:proofErr w:type="gramStart"/>
+      <w:r>
+        <w:t>commit</w:t>
+      </w:r>
+      <w:proofErr w:type="gramEnd"/>
+      <w:r>
+        <w:t xml:space="preserve"> 06ea3c58b5490994b90fbd87ea9a6108d92bdb0e</w:t>
+      </w:r>
+    </w:p>
+    <w:p>
+      <w:r>
+        <w:t>Author: dinhvo7 &lt;dinhvo7@gmail.com&gt;</w:t>
+      </w:r>
+    </w:p>
+    <w:p>
+      <w:r>
+        <w:t>Date:   Sun Aug 16 17:58:22 2015 +1000</w:t>
+      </w:r>
+    </w:p>
+    <w:p/>
+    <w:p>
+      <w:r>
+        <w:t xml:space="preserve">    </w:t>
+      </w:r>
+      <w:proofErr w:type="gramStart"/>
+      <w:r>
+        <w:t>add</w:t>
+      </w:r>
+      <w:proofErr w:type="gramEnd"/>
+      <w:r>
+        <w:t xml:space="preserve"> test scenes</w:t>
+      </w:r>
+    </w:p>
+    <w:p/>
+    <w:p>
+      <w:proofErr w:type="gramStart"/>
+      <w:r>
+        <w:t>commit</w:t>
+      </w:r>
+      <w:proofErr w:type="gramEnd"/>
+      <w:r>
+        <w:t xml:space="preserve"> 238b839fe383eb693211f53dac8f33e7810e3ba7</w:t>
+      </w:r>
+    </w:p>
+    <w:p>
+      <w:r>
+        <w:t>Author: dinhvo7 &lt;dinhvo7@gmail.com&gt;</w:t>
+      </w:r>
+    </w:p>
+    <w:p>
+      <w:r>
+        <w:t>Date:   Sun Aug 16 16:22:54 2015 +1000</w:t>
+      </w:r>
+    </w:p>
+    <w:p/>
+    <w:p>
+      <w:r>
+        <w:t xml:space="preserve">    HP bar and mini HP bar add to the project</w:t>
+      </w:r>
+    </w:p>
+    <w:p/>
+    <w:p>
+      <w:proofErr w:type="gramStart"/>
+      <w:r>
+        <w:t>commit</w:t>
+      </w:r>
+      <w:proofErr w:type="gramEnd"/>
+      <w:r>
+        <w:t xml:space="preserve"> 55253b10be3dd309c170d990a0636be16dec0c9c</w:t>
+      </w:r>
+    </w:p>
+    <w:p>
+      <w:r>
+        <w:t xml:space="preserve">Author: </w:t>
+      </w:r>
+      <w:proofErr w:type="spellStart"/>
+      <w:r>
+        <w:t>Deinyon</w:t>
+      </w:r>
+      <w:proofErr w:type="spellEnd"/>
+      <w:r>
+        <w:t xml:space="preserve"> Davies &lt;deinyond@gmail.com&gt;</w:t>
+      </w:r>
+    </w:p>
+    <w:p>
+      <w:r>
+        <w:t>Date:   Sat Aug 15 20:49:50 2015 +1000</w:t>
+      </w:r>
+    </w:p>
+    <w:p/>
+    <w:p>
+      <w:r>
+        <w:t xml:space="preserve">    Updated damage code to consider collision normal</w:t>
+      </w:r>
+    </w:p>
+    <w:p/>
+    <w:p>
+      <w:r>
+        <w:t xml:space="preserve">    Also a small refactor</w:t>
+      </w:r>
+    </w:p>
+    <w:p/>
+    <w:p>
+      <w:proofErr w:type="gramStart"/>
+      <w:r>
+        <w:t>commit</w:t>
+      </w:r>
+      <w:proofErr w:type="gramEnd"/>
+      <w:r>
+        <w:t xml:space="preserve"> 500585d02813e8caf1453226ea4df372784fc7f4</w:t>
+      </w:r>
+    </w:p>
+    <w:p>
+      <w:r>
+        <w:t xml:space="preserve">Author: </w:t>
+      </w:r>
+      <w:proofErr w:type="spellStart"/>
+      <w:r>
+        <w:t>Deinyon</w:t>
+      </w:r>
+      <w:proofErr w:type="spellEnd"/>
+      <w:r>
+        <w:t xml:space="preserve"> Davies &lt;deinyond@gmail.com&gt;</w:t>
+      </w:r>
+    </w:p>
+    <w:p>
+      <w:r>
+        <w:t>Date:   Sat Aug 15 19:05:10 2015 +1000</w:t>
+      </w:r>
+    </w:p>
+    <w:p/>
+    <w:p>
+      <w:r>
+        <w:t xml:space="preserve">    Replacing functionality that was removed in last merge</w:t>
+      </w:r>
+    </w:p>
+    <w:p/>
+    <w:p>
+      <w:r>
+        <w:t xml:space="preserve">    Re-implemented reverse camera, steering mode, and small changes.</w:t>
+      </w:r>
+    </w:p>
+    <w:p/>
+    <w:p>
+      <w:proofErr w:type="gramStart"/>
+      <w:r>
+        <w:t>commit</w:t>
+      </w:r>
+      <w:proofErr w:type="gramEnd"/>
+      <w:r>
+        <w:t xml:space="preserve"> 581709533995339927e91ff6e5c37f9ba186b4fc</w:t>
+      </w:r>
+    </w:p>
+    <w:p>
+      <w:r>
+        <w:t>Merge: 913d469 ebc472a</w:t>
+      </w:r>
+    </w:p>
+    <w:p>
+      <w:r>
+        <w:t xml:space="preserve">Author: </w:t>
+      </w:r>
+      <w:proofErr w:type="spellStart"/>
+      <w:r>
+        <w:t>robafett</w:t>
+      </w:r>
+      <w:proofErr w:type="spellEnd"/>
+      <w:r>
+        <w:t xml:space="preserve"> &lt;ram_95@msn.com&gt;</w:t>
+      </w:r>
+    </w:p>
+    <w:p>
+      <w:r>
+        <w:t>Date:   Sat Aug 15 17:33:22 2015 +1000</w:t>
+      </w:r>
+    </w:p>
+    <w:p/>
+    <w:p>
+      <w:r>
+        <w:t xml:space="preserve">    Merge remote-tracking branch 'origin/master'</w:t>
+      </w:r>
+    </w:p>
+    <w:p/>
+    <w:p>
+      <w:r>
+        <w:t xml:space="preserve">    Conflicts:</w:t>
+      </w:r>
+    </w:p>
+    <w:p>
+      <w:r>
+        <w:t xml:space="preserve">        </w:t>
+      </w:r>
+      <w:proofErr w:type="spellStart"/>
+      <w:r>
+        <w:t>GameStudioTwo</w:t>
+      </w:r>
+      <w:proofErr w:type="spellEnd"/>
+      <w:r>
+        <w:t>/Assets/_Scenes/BattleScene00.unity</w:t>
+      </w:r>
+    </w:p>
+    <w:p/>
+    <w:p>
+      <w:proofErr w:type="gramStart"/>
+      <w:r>
+        <w:t>commit</w:t>
+      </w:r>
+      <w:proofErr w:type="gramEnd"/>
+      <w:r>
+        <w:t xml:space="preserve"> 913d46913e6cada75dc5d4fa7abbe11603b194ca</w:t>
+      </w:r>
+    </w:p>
+    <w:p>
+      <w:r>
+        <w:t xml:space="preserve">Author: </w:t>
+      </w:r>
+      <w:proofErr w:type="spellStart"/>
+      <w:r>
+        <w:t>robafett</w:t>
+      </w:r>
+      <w:proofErr w:type="spellEnd"/>
+      <w:r>
+        <w:t xml:space="preserve"> &lt;ram_95@msn.com&gt;</w:t>
+      </w:r>
+    </w:p>
+    <w:p>
+      <w:r>
+        <w:t>Date:   Sat Aug 15 16:47:54 2015 +1000</w:t>
+      </w:r>
+    </w:p>
+    <w:p/>
+    <w:p>
+      <w:r>
+        <w:t xml:space="preserve">    Added health, damage and 'Winning'</w:t>
+      </w:r>
+    </w:p>
+    <w:p/>
+    <w:p>
+      <w:proofErr w:type="gramStart"/>
+      <w:r>
+        <w:t>commit</w:t>
+      </w:r>
+      <w:proofErr w:type="gramEnd"/>
+      <w:r>
+        <w:t xml:space="preserve"> ebc472a0171a8bc35065ac69570c4d87f5365b2f</w:t>
+      </w:r>
+    </w:p>
+    <w:p>
+      <w:r>
+        <w:t xml:space="preserve">Author: </w:t>
+      </w:r>
+      <w:proofErr w:type="spellStart"/>
+      <w:r>
+        <w:t>Deinyon</w:t>
+      </w:r>
+      <w:proofErr w:type="spellEnd"/>
+      <w:r>
+        <w:t xml:space="preserve"> Davies &lt;deinyond@gmail.com&gt;</w:t>
+      </w:r>
+    </w:p>
+    <w:p>
+      <w:r>
+        <w:t>Date:   Sat Aug 15 16:36:07 2015 +1000</w:t>
+      </w:r>
+    </w:p>
+    <w:p/>
+    <w:p>
+      <w:r>
+        <w:t xml:space="preserve">    Rear-View Camera, implemented Pursue behaviour (useless for now)</w:t>
+      </w:r>
+    </w:p>
+    <w:p/>
+    <w:p>
+      <w:proofErr w:type="gramStart"/>
+      <w:r>
+        <w:t>commit</w:t>
+      </w:r>
+      <w:proofErr w:type="gramEnd"/>
+      <w:r>
+        <w:t xml:space="preserve"> 7972a3aa053abab2662499687ed95f677be9dc5b</w:t>
+      </w:r>
+    </w:p>
+    <w:p>
+      <w:r>
+        <w:t xml:space="preserve">Author: </w:t>
+      </w:r>
+      <w:proofErr w:type="spellStart"/>
+      <w:r>
+        <w:t>Deinyon</w:t>
+      </w:r>
+      <w:proofErr w:type="spellEnd"/>
+      <w:r>
+        <w:t xml:space="preserve"> Davies &lt;deinyond@gmail.com&gt;</w:t>
+      </w:r>
+    </w:p>
+    <w:p>
+      <w:r>
+        <w:t>Date:   Sat Aug 15 13:11:08 2015 +1000</w:t>
+      </w:r>
+    </w:p>
+    <w:p/>
+    <w:p>
+      <w:r>
+        <w:t xml:space="preserve">    Fixed high-velocity-reflection vehicle collisions</w:t>
+      </w:r>
+    </w:p>
+    <w:p/>
+    <w:p>
+      <w:proofErr w:type="gramStart"/>
+      <w:r>
+        <w:t>commit</w:t>
+      </w:r>
+      <w:proofErr w:type="gramEnd"/>
+      <w:r>
+        <w:t xml:space="preserve"> db49f1f036ffed6e0ae85beb1b4883afb28a6ace</w:t>
+      </w:r>
+    </w:p>
+    <w:p>
+      <w:r>
+        <w:t xml:space="preserve">Author: </w:t>
+      </w:r>
+      <w:proofErr w:type="spellStart"/>
+      <w:r>
+        <w:t>Deinyon</w:t>
+      </w:r>
+      <w:proofErr w:type="spellEnd"/>
+      <w:r>
+        <w:t xml:space="preserve"> Davies &lt;deinyond@gmail.com&gt;</w:t>
+      </w:r>
+    </w:p>
+    <w:p>
+      <w:r>
+        <w:t>Date:   Fri Aug 14 15:58:12 2015 +1000</w:t>
+      </w:r>
+    </w:p>
+    <w:p/>
+    <w:p>
+      <w:r>
+        <w:t xml:space="preserve">    Level 0 Aesthetic Modifications</w:t>
+      </w:r>
+    </w:p>
+    <w:p/>
+    <w:p>
+      <w:proofErr w:type="gramStart"/>
+      <w:r>
+        <w:t>commit</w:t>
+      </w:r>
+      <w:proofErr w:type="gramEnd"/>
+      <w:r>
+        <w:t xml:space="preserve"> b1680c54b34fb1870c8aba80afc7475d890eaf65</w:t>
+      </w:r>
+    </w:p>
+    <w:p>
+      <w:r>
+        <w:t xml:space="preserve">Author: </w:t>
+      </w:r>
+      <w:proofErr w:type="spellStart"/>
+      <w:r>
+        <w:t>Deinyon</w:t>
+      </w:r>
+      <w:proofErr w:type="spellEnd"/>
+      <w:r>
+        <w:t xml:space="preserve"> Davies &lt;deinyond@gmail.com&gt;</w:t>
+      </w:r>
+    </w:p>
+    <w:p>
+      <w:r>
+        <w:t>Date:   Fri Aug 14 11:23:45 2015 +1000</w:t>
+      </w:r>
+    </w:p>
+    <w:p/>
+    <w:p>
+      <w:r>
+        <w:t xml:space="preserve">    Shed is now FBX, fixed </w:t>
+      </w:r>
+      <w:proofErr w:type="spellStart"/>
+      <w:r>
+        <w:t>NavMesh</w:t>
+      </w:r>
+      <w:proofErr w:type="spellEnd"/>
+      <w:r>
+        <w:t>, modified terrain</w:t>
+      </w:r>
+    </w:p>
+    <w:p/>
+    <w:p>
+      <w:proofErr w:type="gramStart"/>
+      <w:r>
+        <w:t>commit</w:t>
+      </w:r>
+      <w:proofErr w:type="gramEnd"/>
+      <w:r>
+        <w:t xml:space="preserve"> 4d0e31d3581ccb8a2f9aa1ae22700a9dfdd90fcd</w:t>
+      </w:r>
+    </w:p>
+    <w:p>
+      <w:r>
+        <w:t xml:space="preserve">Author: </w:t>
+      </w:r>
+      <w:proofErr w:type="spellStart"/>
+      <w:r>
+        <w:t>Deinyon</w:t>
+      </w:r>
+      <w:proofErr w:type="spellEnd"/>
+      <w:r>
+        <w:t xml:space="preserve"> Davies &lt;deinyond@gmail.com&gt;</w:t>
+      </w:r>
+    </w:p>
+    <w:p>
+      <w:r>
+        <w:t>Date:   Thu Aug 13 18:02:55 2015 +1000</w:t>
+      </w:r>
+    </w:p>
+    <w:p/>
+    <w:p>
+      <w:r>
+        <w:t xml:space="preserve">    Initial commit of Level 00 Design</w:t>
+      </w:r>
+    </w:p>
+    <w:p/>
+    <w:p>
+      <w:r>
+        <w:t xml:space="preserve">    The design does not match our agreed design style, though the textures</w:t>
+      </w:r>
+    </w:p>
+    <w:p>
+      <w:r>
+        <w:t xml:space="preserve">    </w:t>
+      </w:r>
+      <w:proofErr w:type="gramStart"/>
+      <w:r>
+        <w:t>are</w:t>
+      </w:r>
+      <w:proofErr w:type="gramEnd"/>
+      <w:r>
+        <w:t xml:space="preserve"> just placeholders, and so we can finalize the design whenever.</w:t>
+      </w:r>
+    </w:p>
+    <w:p/>
+    <w:p>
+      <w:proofErr w:type="gramStart"/>
+      <w:r>
+        <w:t>commit</w:t>
+      </w:r>
+      <w:proofErr w:type="gramEnd"/>
+      <w:r>
+        <w:t xml:space="preserve"> 7bef30714069aa1fbc0fc92484289b695c779cc1</w:t>
+      </w:r>
+    </w:p>
+    <w:p>
+      <w:r>
+        <w:lastRenderedPageBreak/>
+        <w:t xml:space="preserve">Author: </w:t>
+      </w:r>
+      <w:proofErr w:type="spellStart"/>
+      <w:r>
+        <w:t>Deinyon</w:t>
+      </w:r>
+      <w:proofErr w:type="spellEnd"/>
+      <w:r>
+        <w:t xml:space="preserve"> Davies &lt;deinyond@gmail.com&gt;</w:t>
+      </w:r>
+    </w:p>
+    <w:p>
+      <w:r>
+        <w:t>Date:   Wed Aug 12 11:08:01 2015 +1000</w:t>
+      </w:r>
+    </w:p>
+    <w:p/>
+    <w:p>
+      <w:r>
+        <w:t xml:space="preserve">    Implemented ramming AI, initial progress on Level 0 design</w:t>
+      </w:r>
+    </w:p>
+    <w:p/>
+    <w:p>
+      <w:r>
+        <w:t xml:space="preserve">    Implemented several AI fixes, and a ramming mechanism.</w:t>
+      </w:r>
+    </w:p>
+    <w:p/>
+    <w:p>
+      <w:r>
+        <w:t xml:space="preserve">    Started level 0 design.</w:t>
+      </w:r>
+    </w:p>
+    <w:p/>
+    <w:p>
+      <w:proofErr w:type="gramStart"/>
+      <w:r>
+        <w:t>commit</w:t>
+      </w:r>
+      <w:proofErr w:type="gramEnd"/>
+      <w:r>
+        <w:t xml:space="preserve"> 560da9e3077e933e21ff1073247939e90b58813e</w:t>
+      </w:r>
+    </w:p>
+    <w:p>
+      <w:r>
+        <w:t xml:space="preserve">Author: </w:t>
+      </w:r>
+      <w:proofErr w:type="spellStart"/>
+      <w:r>
+        <w:t>Deinyon</w:t>
+      </w:r>
+      <w:proofErr w:type="spellEnd"/>
+      <w:r>
+        <w:t xml:space="preserve"> Davies &lt;deinyond@gmail.com&gt;</w:t>
+      </w:r>
+    </w:p>
+    <w:p>
+      <w:r>
+        <w:t>Date:   Tue Aug 11 22:56:11 2015 +1000</w:t>
+      </w:r>
+    </w:p>
+    <w:p/>
+    <w:p>
+      <w:r>
+        <w:t xml:space="preserve">    Re-Implemented Robert's changes after revert, small fixes</w:t>
+      </w:r>
+    </w:p>
+    <w:p/>
+    <w:p>
+      <w:proofErr w:type="gramStart"/>
+      <w:r>
+        <w:t>commit</w:t>
+      </w:r>
+      <w:proofErr w:type="gramEnd"/>
+      <w:r>
+        <w:t xml:space="preserve"> e8a6d1cf2984637db1c65e6c41b495eb78c37b55</w:t>
+      </w:r>
+    </w:p>
+    <w:p>
+      <w:r>
+        <w:t xml:space="preserve">Author: </w:t>
+      </w:r>
+      <w:proofErr w:type="spellStart"/>
+      <w:r>
+        <w:t>Deinyon</w:t>
+      </w:r>
+      <w:proofErr w:type="spellEnd"/>
+      <w:r>
+        <w:t xml:space="preserve"> Davies &lt;deinyond@gmail.com&gt;</w:t>
+      </w:r>
+    </w:p>
+    <w:p>
+      <w:r>
+        <w:t>Date:   Tue Aug 11 16:32:48 2015 +1000</w:t>
+      </w:r>
+    </w:p>
+    <w:p/>
+    <w:p>
+      <w:r>
+        <w:t xml:space="preserve">    Minor AI steering controller update - now functions mostly correctly.</w:t>
+      </w:r>
+    </w:p>
+    <w:p/>
+    <w:p>
+      <w:r>
+        <w:t xml:space="preserve">    The AI steering controller functions fairly well now, but is not perfect</w:t>
+      </w:r>
+    </w:p>
+    <w:p>
+      <w:r>
+        <w:t xml:space="preserve">    </w:t>
+      </w:r>
+      <w:proofErr w:type="gramStart"/>
+      <w:r>
+        <w:t>in</w:t>
+      </w:r>
+      <w:proofErr w:type="gramEnd"/>
+      <w:r>
+        <w:t xml:space="preserve"> all cases.</w:t>
+      </w:r>
+    </w:p>
+    <w:p/>
+    <w:p>
+      <w:proofErr w:type="gramStart"/>
+      <w:r>
+        <w:t>commit</w:t>
+      </w:r>
+      <w:proofErr w:type="gramEnd"/>
+      <w:r>
+        <w:t xml:space="preserve"> ea8cc42e2e20f6487a62e8ece67f200ebed889eb</w:t>
+      </w:r>
+    </w:p>
+    <w:p>
+      <w:r>
+        <w:t xml:space="preserve">Author: </w:t>
+      </w:r>
+      <w:proofErr w:type="spellStart"/>
+      <w:r>
+        <w:t>Deinyon</w:t>
+      </w:r>
+      <w:proofErr w:type="spellEnd"/>
+      <w:r>
+        <w:t xml:space="preserve"> Davies &lt;deinyond@gmail.com&gt;</w:t>
+      </w:r>
+    </w:p>
+    <w:p>
+      <w:r>
+        <w:t>Date:   Tue Aug 11 16:08:49 2015 +1000</w:t>
+      </w:r>
+    </w:p>
+    <w:p/>
+    <w:p>
+      <w:r>
+        <w:t xml:space="preserve">    Update to waypoint steering system</w:t>
+      </w:r>
+    </w:p>
+    <w:p/>
+    <w:p>
+      <w:r>
+        <w:t xml:space="preserve">    The algorithm does not function correctly when the bot is facing</w:t>
+      </w:r>
+    </w:p>
+    <w:p>
+      <w:r>
+        <w:t xml:space="preserve">    </w:t>
+      </w:r>
+      <w:proofErr w:type="gramStart"/>
+      <w:r>
+        <w:t>opposite</w:t>
+      </w:r>
+      <w:proofErr w:type="gramEnd"/>
+      <w:r>
+        <w:t xml:space="preserve"> to the player (working on a fix now).</w:t>
+      </w:r>
+    </w:p>
+    <w:p/>
+    <w:p>
+      <w:proofErr w:type="gramStart"/>
+      <w:r>
+        <w:t>commit</w:t>
+      </w:r>
+      <w:proofErr w:type="gramEnd"/>
+      <w:r>
+        <w:t xml:space="preserve"> f75b99db8e093617c82f80351ab4d2c7df4ac7a4</w:t>
+      </w:r>
+    </w:p>
+    <w:p>
+      <w:r>
+        <w:t xml:space="preserve">Author: </w:t>
+      </w:r>
+      <w:proofErr w:type="spellStart"/>
+      <w:r>
+        <w:t>Deinyon</w:t>
+      </w:r>
+      <w:proofErr w:type="spellEnd"/>
+      <w:r>
+        <w:t xml:space="preserve"> Davies &lt;deinyond@gmail.com&gt;</w:t>
+      </w:r>
+    </w:p>
+    <w:p>
+      <w:r>
+        <w:t>Date:   Tue Aug 11 13:27:21 2015 +1000</w:t>
+      </w:r>
+    </w:p>
+    <w:p/>
+    <w:p>
+      <w:r>
+        <w:t xml:space="preserve">    Initial test of interfacing with </w:t>
+      </w:r>
+      <w:proofErr w:type="spellStart"/>
+      <w:r>
+        <w:t>NavMesh</w:t>
+      </w:r>
+      <w:proofErr w:type="spellEnd"/>
+      <w:r>
+        <w:t xml:space="preserve"> and custom Agent</w:t>
+      </w:r>
+    </w:p>
+    <w:p/>
+    <w:p>
+      <w:proofErr w:type="gramStart"/>
+      <w:r>
+        <w:t>commit</w:t>
+      </w:r>
+      <w:proofErr w:type="gramEnd"/>
+      <w:r>
+        <w:t xml:space="preserve"> 93d52de5e0bc70a8fbec270dc41afbbdc8a836f2</w:t>
+      </w:r>
+    </w:p>
+    <w:p>
+      <w:r>
+        <w:lastRenderedPageBreak/>
+        <w:t xml:space="preserve">Author: </w:t>
+      </w:r>
+      <w:proofErr w:type="spellStart"/>
+      <w:r>
+        <w:t>Deinyon</w:t>
+      </w:r>
+      <w:proofErr w:type="spellEnd"/>
+      <w:r>
+        <w:t xml:space="preserve"> Davies &lt;deinyond@gmail.com&gt;</w:t>
+      </w:r>
+    </w:p>
+    <w:p>
+      <w:r>
+        <w:t>Date:   Mon Aug 10 11:10:35 2015 +1000</w:t>
+      </w:r>
+    </w:p>
+    <w:p/>
+    <w:p>
+      <w:r>
+        <w:t xml:space="preserve">    Created a Simpler &amp; More Stable Vehicle with PhysX3.0</w:t>
+      </w:r>
+    </w:p>
+    <w:p/>
+    <w:p>
+      <w:r>
+        <w:t xml:space="preserve">    Re-designed the vehicle prototype with Unity 5 vehicle constructs. We no</w:t>
+      </w:r>
+    </w:p>
+    <w:p>
+      <w:r>
+        <w:t xml:space="preserve">    </w:t>
+      </w:r>
+      <w:proofErr w:type="gramStart"/>
+      <w:r>
+        <w:t>longer</w:t>
+      </w:r>
+      <w:proofErr w:type="gramEnd"/>
+      <w:r>
+        <w:t xml:space="preserve"> do our own physics calculations, though Unity's vehicle modules</w:t>
+      </w:r>
+    </w:p>
+    <w:p>
+      <w:r>
+        <w:t xml:space="preserve">    </w:t>
+      </w:r>
+      <w:proofErr w:type="gramStart"/>
+      <w:r>
+        <w:t>are</w:t>
+      </w:r>
+      <w:proofErr w:type="gramEnd"/>
+      <w:r>
+        <w:t xml:space="preserve"> rather flexible.</w:t>
+      </w:r>
+    </w:p>
+    <w:p/>
+    <w:p>
+      <w:proofErr w:type="gramStart"/>
+      <w:r>
+        <w:t>commit</w:t>
+      </w:r>
+      <w:proofErr w:type="gramEnd"/>
+      <w:r>
+        <w:t xml:space="preserve"> f92cc84e2a5994a51ac05e0c302d5b5656b02c57</w:t>
+      </w:r>
+    </w:p>
+    <w:p>
+      <w:r>
+        <w:t xml:space="preserve">Author: </w:t>
+      </w:r>
+      <w:proofErr w:type="spellStart"/>
+      <w:r>
+        <w:t>Deinyon</w:t>
+      </w:r>
+      <w:proofErr w:type="spellEnd"/>
+      <w:r>
+        <w:t xml:space="preserve"> Davies &lt;deinyond@gmail.com&gt;</w:t>
+      </w:r>
+    </w:p>
+    <w:p>
+      <w:r>
+        <w:t>Date:   Sun Aug 9 17:51:58 2015 +1000</w:t>
+      </w:r>
+    </w:p>
+    <w:p/>
+    <w:p>
+      <w:r>
+        <w:t xml:space="preserve">    Initial Project Commit with Vehicle Physics Test</w:t>
+      </w:r>
+    </w:p>
+    <w:p/>
+    <w:p>
+      <w:r>
+        <w:t xml:space="preserve">    Initial Unity project commit, including a simple vehicle physics</w:t>
+      </w:r>
+    </w:p>
+    <w:p>
+      <w:r>
+        <w:t xml:space="preserve">    (spring-physics suspension) test (WIP).</w:t>
+      </w:r>
+    </w:p>
+    <w:p/>
+    <w:p>
+      <w:proofErr w:type="gramStart"/>
+      <w:r>
+        <w:t>commit</w:t>
+      </w:r>
+      <w:proofErr w:type="gramEnd"/>
+      <w:r>
+        <w:t xml:space="preserve"> 5b3142e8dedce35bf978c2b7fe95c4c4c57ae415</w:t>
+      </w:r>
+    </w:p>
+    <w:p>
+      <w:r>
+        <w:t xml:space="preserve">Author: </w:t>
+      </w:r>
+      <w:proofErr w:type="spellStart"/>
+      <w:r>
+        <w:t>Deinyon</w:t>
+      </w:r>
+      <w:proofErr w:type="spellEnd"/>
+      <w:r>
+        <w:t xml:space="preserve"> Davies &lt;m@ddoodm.com&gt;</w:t>
+      </w:r>
+    </w:p>
+    <w:p>
+      <w:r>
+        <w:t>Date:   Wed Aug 5 11:14:50 2015 +1000</w:t>
+      </w:r>
+    </w:p>
+    <w:p/>
+    <w:p>
+      <w:r>
+        <w:t xml:space="preserve">    Create .</w:t>
+      </w:r>
+      <w:proofErr w:type="spellStart"/>
+      <w:r>
+        <w:t>gitignore</w:t>
+      </w:r>
+      <w:proofErr w:type="spellEnd"/>
+    </w:p>
+    <w:p/>
+    <w:p>
+      <w:r>
+        <w:t xml:space="preserve">    Created our initial </w:t>
+      </w:r>
+      <w:proofErr w:type="spellStart"/>
+      <w:r>
+        <w:t>Gitignore</w:t>
+      </w:r>
+      <w:proofErr w:type="spellEnd"/>
+      <w:r>
+        <w:t xml:space="preserve"> for Unity projects. Using the Unity template.</w:t>
+      </w:r>
+    </w:p>
+    <w:p/>
+    <w:p>
+      <w:proofErr w:type="gramStart"/>
+      <w:r>
+        <w:t>commit</w:t>
+      </w:r>
+      <w:proofErr w:type="gramEnd"/>
+      <w:r>
+        <w:t xml:space="preserve"> 395184ec6b658d41a0aae73f9e49441157c8c64f</w:t>
+      </w:r>
+    </w:p>
+    <w:p>
+      <w:r>
+        <w:t xml:space="preserve">Author: </w:t>
+      </w:r>
+      <w:proofErr w:type="spellStart"/>
+      <w:r>
+        <w:t>Deinyon</w:t>
+      </w:r>
+      <w:proofErr w:type="spellEnd"/>
+      <w:r>
+        <w:t xml:space="preserve"> Davies &lt;m@ddoodm.com&gt;</w:t>
+      </w:r>
+    </w:p>
+    <w:p>
+      <w:r>
+        <w:t>Date:   Wed Aug 5 10:34:37 2015 +1000</w:t>
+      </w:r>
+    </w:p>
+    <w:p/>
+    <w:p>
+      <w:r>
+        <w:t xml:space="preserve">    Initial commit</w:t>
+      </w:r>
     </w:p>
     <w:sectPr>
       <w:pgSz w:w="12240" w:h="15840"/>
@@ -4603,10 +6595,13 @@
   <w:style w:type="paragraph" w:default="1" w:styleId="Normal">
     <w:name w:val="Normal"/>
     <w:qFormat/>
-    <w:rsid w:val="002C59AB"/>
+    <w:rsid w:val="00B8468F"/>
     <w:pPr>
       <w:jc w:val="both"/>
     </w:pPr>
+    <w:rPr>
+      <w:rFonts w:ascii="Courier New" w:hAnsi="Courier New"/>
+    </w:rPr>
   </w:style>
   <w:style w:type="character" w:default="1" w:styleId="DefaultParagraphFont">
     <w:name w:val="Default Paragraph Font"/>

</xml_diff>